<commit_message>
Avela did pre-implementation changes
</commit_message>
<xml_diff>
--- a/Latest Document - BIT Group - VMHC300 QIP Group Project.docx
+++ b/Latest Document - BIT Group - VMHC300 QIP Group Project.docx
@@ -736,7 +736,6 @@
               <w14:ligatures w14:val="none"/>
             </w:rPr>
           </w:pPr>
-          <w:bookmarkStart w:id="1" w:name="_Toc111023861"/>
           <w:r>
             <w:rPr>
               <w:rFonts w:asciiTheme="majorHAnsi" w:eastAsiaTheme="majorEastAsia" w:hAnsiTheme="majorHAnsi" w:cstheme="majorBidi"/>
@@ -753,7 +752,6 @@
             <w:lastRenderedPageBreak/>
             <w:t>ABSTRACT</w:t>
           </w:r>
-          <w:bookmarkEnd w:id="1"/>
         </w:p>
         <w:p>
           <w:pPr>
@@ -804,7 +802,7 @@
           <w:highlight w:val="yellow"/>
         </w:rPr>
       </w:pPr>
-      <w:bookmarkStart w:id="2" w:name="_Toc111023862"/>
+      <w:bookmarkStart w:id="1" w:name="_Toc177036667"/>
       <w:r>
         <w:rPr>
           <w:sz w:val="24"/>
@@ -814,7 +812,7 @@
         <w:lastRenderedPageBreak/>
         <w:t>DECLARATION</w:t>
       </w:r>
-      <w:bookmarkEnd w:id="2"/>
+      <w:bookmarkEnd w:id="1"/>
     </w:p>
     <w:p>
       <w:pPr>
@@ -993,7 +991,7 @@
     </w:p>
     <w:sdt>
       <w:sdtPr>
-        <w:id w:val="1826162899"/>
+        <w:id w:val="-1961254131"/>
         <w:docPartObj>
           <w:docPartGallery w:val="Table of Contents"/>
           <w:docPartUnique/>
@@ -1029,327 +1027,65 @@
               <w:tab w:val="right" w:leader="dot" w:pos="9016"/>
             </w:tabs>
             <w:rPr>
-              <w:rFonts w:ascii="Arial" w:hAnsi="Arial" w:cs="Arial"/>
-              <w:bCs/>
-              <w:color w:val="000000" w:themeColor="text1"/>
+              <w:webHidden/>
+              <w:lang w:val="en-US"/>
+            </w:rPr>
+          </w:pPr>
+          <w:r>
+            <w:rPr>
               <w:highlight w:val="yellow"/>
-            </w:rPr>
-          </w:pPr>
-          <w:hyperlink r:id="rId8" w:anchor="_Toc111023861" w:history="1">
-            <w:r>
-              <w:rPr>
-                <w:rStyle w:val="Hyperlink"/>
-                <w:rFonts w:ascii="Arial" w:hAnsi="Arial" w:cs="Arial"/>
-                <w:bCs/>
-                <w:color w:val="000000" w:themeColor="text1"/>
-                <w:highlight w:val="yellow"/>
-                <w:u w:val="none"/>
-              </w:rPr>
-              <w:t>ABSTRACT</w:t>
-            </w:r>
-            <w:r>
-              <w:rPr>
-                <w:rStyle w:val="Hyperlink"/>
-                <w:rFonts w:ascii="Arial" w:hAnsi="Arial" w:cs="Arial"/>
-                <w:bCs/>
-                <w:webHidden/>
-                <w:color w:val="000000" w:themeColor="text1"/>
-                <w:highlight w:val="yellow"/>
-                <w:u w:val="none"/>
-              </w:rPr>
-              <w:tab/>
-            </w:r>
-            <w:r>
-              <w:rPr>
-                <w:rStyle w:val="Hyperlink"/>
-                <w:rFonts w:ascii="Arial" w:hAnsi="Arial" w:cs="Arial"/>
-                <w:bCs/>
-                <w:webHidden/>
-                <w:color w:val="000000" w:themeColor="text1"/>
-                <w:highlight w:val="yellow"/>
-                <w:u w:val="none"/>
-              </w:rPr>
-              <w:fldChar w:fldCharType="begin"/>
-            </w:r>
-            <w:r>
-              <w:rPr>
-                <w:rStyle w:val="Hyperlink"/>
-                <w:rFonts w:ascii="Arial" w:hAnsi="Arial" w:cs="Arial"/>
-                <w:bCs/>
-                <w:webHidden/>
-                <w:color w:val="000000" w:themeColor="text1"/>
-                <w:highlight w:val="yellow"/>
-                <w:u w:val="none"/>
-              </w:rPr>
-              <w:instrText xml:space="preserve"> PAGEREF _Toc111023861 \h </w:instrText>
-            </w:r>
-            <w:r>
-              <w:rPr>
-                <w:rStyle w:val="Hyperlink"/>
-                <w:rFonts w:ascii="Arial" w:hAnsi="Arial" w:cs="Arial"/>
-                <w:bCs/>
-                <w:webHidden/>
-                <w:color w:val="000000" w:themeColor="text1"/>
-                <w:highlight w:val="yellow"/>
-                <w:u w:val="none"/>
-              </w:rPr>
-            </w:r>
-            <w:r>
-              <w:rPr>
-                <w:rStyle w:val="Hyperlink"/>
-                <w:rFonts w:ascii="Arial" w:hAnsi="Arial" w:cs="Arial"/>
-                <w:bCs/>
-                <w:webHidden/>
-                <w:color w:val="000000" w:themeColor="text1"/>
-                <w:highlight w:val="yellow"/>
-                <w:u w:val="none"/>
-              </w:rPr>
-              <w:fldChar w:fldCharType="separate"/>
-            </w:r>
-            <w:r>
-              <w:rPr>
-                <w:rStyle w:val="Hyperlink"/>
-                <w:rFonts w:ascii="Arial" w:hAnsi="Arial" w:cs="Arial"/>
-                <w:bCs/>
-                <w:webHidden/>
-                <w:color w:val="000000" w:themeColor="text1"/>
-                <w:highlight w:val="yellow"/>
-                <w:u w:val="none"/>
-              </w:rPr>
-              <w:t>i</w:t>
-            </w:r>
-            <w:r>
-              <w:rPr>
-                <w:rStyle w:val="Hyperlink"/>
-                <w:rFonts w:ascii="Arial" w:hAnsi="Arial" w:cs="Arial"/>
-                <w:bCs/>
-                <w:webHidden/>
-                <w:color w:val="000000" w:themeColor="text1"/>
-                <w:highlight w:val="yellow"/>
-                <w:u w:val="none"/>
-              </w:rPr>
-              <w:fldChar w:fldCharType="end"/>
-            </w:r>
-          </w:hyperlink>
-        </w:p>
-        <w:p>
-          <w:pPr>
-            <w:pStyle w:val="TOC1"/>
-            <w:tabs>
-              <w:tab w:val="right" w:leader="dot" w:pos="9016"/>
-            </w:tabs>
-            <w:rPr>
-              <w:rFonts w:ascii="Arial" w:hAnsi="Arial" w:cs="Arial"/>
-              <w:bCs/>
-              <w:color w:val="000000" w:themeColor="text1"/>
-              <w:highlight w:val="yellow"/>
-            </w:rPr>
-          </w:pPr>
-          <w:hyperlink r:id="rId9" w:anchor="_Toc111023862" w:history="1">
-            <w:r>
-              <w:rPr>
-                <w:rStyle w:val="Hyperlink"/>
-                <w:rFonts w:ascii="Arial" w:hAnsi="Arial" w:cs="Arial"/>
-                <w:bCs/>
-                <w:color w:val="000000" w:themeColor="text1"/>
-                <w:highlight w:val="yellow"/>
-                <w:u w:val="none"/>
-              </w:rPr>
-              <w:t>DECLARATION</w:t>
-            </w:r>
-            <w:r>
-              <w:rPr>
-                <w:rStyle w:val="Hyperlink"/>
-                <w:rFonts w:ascii="Arial" w:hAnsi="Arial" w:cs="Arial"/>
-                <w:bCs/>
-                <w:webHidden/>
-                <w:color w:val="000000" w:themeColor="text1"/>
-                <w:highlight w:val="yellow"/>
-                <w:u w:val="none"/>
-              </w:rPr>
-              <w:tab/>
-            </w:r>
-            <w:r>
-              <w:rPr>
-                <w:rStyle w:val="Hyperlink"/>
-                <w:rFonts w:ascii="Arial" w:hAnsi="Arial" w:cs="Arial"/>
-                <w:bCs/>
-                <w:webHidden/>
-                <w:color w:val="000000" w:themeColor="text1"/>
-                <w:highlight w:val="yellow"/>
-                <w:u w:val="none"/>
-              </w:rPr>
-              <w:fldChar w:fldCharType="begin"/>
-            </w:r>
-            <w:r>
-              <w:rPr>
-                <w:rStyle w:val="Hyperlink"/>
-                <w:rFonts w:ascii="Arial" w:hAnsi="Arial" w:cs="Arial"/>
-                <w:bCs/>
-                <w:webHidden/>
-                <w:color w:val="000000" w:themeColor="text1"/>
-                <w:highlight w:val="yellow"/>
-                <w:u w:val="none"/>
-              </w:rPr>
-              <w:instrText xml:space="preserve"> PAGEREF _Toc111023862 \h </w:instrText>
-            </w:r>
-            <w:r>
-              <w:rPr>
-                <w:rStyle w:val="Hyperlink"/>
-                <w:rFonts w:ascii="Arial" w:hAnsi="Arial" w:cs="Arial"/>
-                <w:bCs/>
-                <w:webHidden/>
-                <w:color w:val="000000" w:themeColor="text1"/>
-                <w:highlight w:val="yellow"/>
-                <w:u w:val="none"/>
-              </w:rPr>
-            </w:r>
-            <w:r>
-              <w:rPr>
-                <w:rStyle w:val="Hyperlink"/>
-                <w:rFonts w:ascii="Arial" w:hAnsi="Arial" w:cs="Arial"/>
-                <w:bCs/>
-                <w:webHidden/>
-                <w:color w:val="000000" w:themeColor="text1"/>
-                <w:highlight w:val="yellow"/>
-                <w:u w:val="none"/>
-              </w:rPr>
-              <w:fldChar w:fldCharType="separate"/>
-            </w:r>
-            <w:r>
-              <w:rPr>
-                <w:rStyle w:val="Hyperlink"/>
-                <w:rFonts w:ascii="Arial" w:hAnsi="Arial" w:cs="Arial"/>
-                <w:bCs/>
-                <w:webHidden/>
-                <w:color w:val="000000" w:themeColor="text1"/>
-                <w:highlight w:val="yellow"/>
-                <w:u w:val="none"/>
-              </w:rPr>
-              <w:t>ii</w:t>
-            </w:r>
-            <w:r>
-              <w:rPr>
-                <w:rStyle w:val="Hyperlink"/>
-                <w:rFonts w:ascii="Arial" w:hAnsi="Arial" w:cs="Arial"/>
-                <w:bCs/>
-                <w:webHidden/>
-                <w:color w:val="000000" w:themeColor="text1"/>
-                <w:highlight w:val="yellow"/>
-                <w:u w:val="none"/>
-              </w:rPr>
-              <w:fldChar w:fldCharType="end"/>
-            </w:r>
-          </w:hyperlink>
-        </w:p>
-        <w:p>
-          <w:pPr>
-            <w:pStyle w:val="TOC1"/>
-            <w:tabs>
-              <w:tab w:val="right" w:leader="dot" w:pos="9016"/>
-            </w:tabs>
-            <w:rPr>
-              <w:rFonts w:ascii="Arial" w:hAnsi="Arial" w:cs="Arial"/>
-              <w:bCs/>
-              <w:color w:val="000000" w:themeColor="text1"/>
-            </w:rPr>
-          </w:pPr>
-          <w:hyperlink r:id="rId10" w:anchor="_Toc111023863" w:history="1">
-            <w:r>
-              <w:rPr>
-                <w:rStyle w:val="Hyperlink"/>
-                <w:rFonts w:ascii="Arial" w:hAnsi="Arial" w:cs="Arial"/>
-                <w:bCs/>
-                <w:color w:val="000000" w:themeColor="text1"/>
-                <w:highlight w:val="yellow"/>
-                <w:u w:val="none"/>
-              </w:rPr>
-              <w:t>TABLE OF CONTENT</w:t>
-            </w:r>
-            <w:r>
-              <w:rPr>
-                <w:rStyle w:val="Hyperlink"/>
-                <w:rFonts w:ascii="Arial" w:hAnsi="Arial" w:cs="Arial"/>
-                <w:bCs/>
-                <w:webHidden/>
-                <w:color w:val="000000" w:themeColor="text1"/>
-                <w:highlight w:val="yellow"/>
-                <w:u w:val="none"/>
-              </w:rPr>
-              <w:tab/>
-            </w:r>
-            <w:r>
-              <w:rPr>
-                <w:rStyle w:val="Hyperlink"/>
-                <w:rFonts w:ascii="Arial" w:hAnsi="Arial" w:cs="Arial"/>
-                <w:bCs/>
-                <w:webHidden/>
-                <w:color w:val="000000" w:themeColor="text1"/>
-                <w:highlight w:val="yellow"/>
-                <w:u w:val="none"/>
-              </w:rPr>
-              <w:fldChar w:fldCharType="begin"/>
-            </w:r>
-            <w:r>
-              <w:rPr>
-                <w:rStyle w:val="Hyperlink"/>
-                <w:rFonts w:ascii="Arial" w:hAnsi="Arial" w:cs="Arial"/>
-                <w:bCs/>
-                <w:webHidden/>
-                <w:color w:val="000000" w:themeColor="text1"/>
-                <w:highlight w:val="yellow"/>
-                <w:u w:val="none"/>
-              </w:rPr>
-              <w:instrText xml:space="preserve"> PAGEREF _Toc111023863 \h </w:instrText>
-            </w:r>
-            <w:r>
-              <w:rPr>
-                <w:rStyle w:val="Hyperlink"/>
-                <w:rFonts w:ascii="Arial" w:hAnsi="Arial" w:cs="Arial"/>
-                <w:bCs/>
-                <w:webHidden/>
-                <w:color w:val="000000" w:themeColor="text1"/>
-                <w:highlight w:val="yellow"/>
-                <w:u w:val="none"/>
-              </w:rPr>
-            </w:r>
-            <w:r>
-              <w:rPr>
-                <w:rStyle w:val="Hyperlink"/>
-                <w:rFonts w:ascii="Arial" w:hAnsi="Arial" w:cs="Arial"/>
-                <w:bCs/>
-                <w:webHidden/>
-                <w:color w:val="000000" w:themeColor="text1"/>
-                <w:highlight w:val="yellow"/>
-                <w:u w:val="none"/>
-              </w:rPr>
-              <w:fldChar w:fldCharType="separate"/>
-            </w:r>
-            <w:r>
-              <w:rPr>
-                <w:rStyle w:val="Hyperlink"/>
-                <w:rFonts w:ascii="Arial" w:hAnsi="Arial" w:cs="Arial"/>
-                <w:bCs/>
-                <w:webHidden/>
-                <w:color w:val="000000" w:themeColor="text1"/>
-                <w:highlight w:val="yellow"/>
-                <w:u w:val="none"/>
-              </w:rPr>
-              <w:t>iii</w:t>
-            </w:r>
-            <w:r>
-              <w:rPr>
-                <w:rStyle w:val="Hyperlink"/>
-                <w:rFonts w:ascii="Arial" w:hAnsi="Arial" w:cs="Arial"/>
-                <w:bCs/>
-                <w:webHidden/>
-                <w:color w:val="000000" w:themeColor="text1"/>
-                <w:highlight w:val="yellow"/>
-                <w:u w:val="none"/>
-              </w:rPr>
-              <w:fldChar w:fldCharType="end"/>
-            </w:r>
-          </w:hyperlink>
+              <w:lang w:val="en-US"/>
+            </w:rPr>
+            <w:t>ABSTRACT</w:t>
+          </w:r>
+          <w:r>
+            <w:rPr>
+              <w:webHidden/>
+              <w:lang w:val="en-US"/>
+            </w:rPr>
+            <w:tab/>
+          </w:r>
+          <w:r>
+            <w:rPr>
+              <w:webHidden/>
+              <w:lang w:val="en-US"/>
+            </w:rPr>
+            <w:fldChar w:fldCharType="begin"/>
+          </w:r>
+          <w:r>
+            <w:rPr>
+              <w:webHidden/>
+              <w:lang w:val="en-US"/>
+            </w:rPr>
+            <w:instrText xml:space="preserve"> PAGEREF _Toc177036667 \h </w:instrText>
+          </w:r>
+          <w:r>
+            <w:rPr>
+              <w:webHidden/>
+              <w:lang w:val="en-US"/>
+            </w:rPr>
+          </w:r>
+          <w:r>
+            <w:rPr>
+              <w:webHidden/>
+              <w:lang w:val="en-US"/>
+            </w:rPr>
+            <w:fldChar w:fldCharType="separate"/>
+          </w:r>
+          <w:r>
+            <w:rPr>
+              <w:webHidden/>
+              <w:lang w:val="en-US"/>
+            </w:rPr>
+            <w:t>1</w:t>
+          </w:r>
+          <w:r>
+            <w:rPr>
+              <w:webHidden/>
+              <w:lang w:val="en-US"/>
+            </w:rPr>
+            <w:fldChar w:fldCharType="end"/>
+          </w:r>
         </w:p>
         <w:p>
           <w:pPr>
@@ -1372,14 +1108,14 @@
           <w:r>
             <w:fldChar w:fldCharType="separate"/>
           </w:r>
-          <w:hyperlink w:anchor="_Toc175583576" w:history="1">
+          <w:hyperlink w:anchor="_Toc177036667" w:history="1">
             <w:r>
               <w:rPr>
                 <w:rStyle w:val="Hyperlink"/>
-                <w:rFonts w:ascii="Arial" w:eastAsia="Times New Roman" w:hAnsi="Arial" w:cs="Arial"/>
                 <w:noProof/>
-              </w:rPr>
-              <w:t>1.CLARIFICATION OF CONCEPTS</w:t>
+                <w:highlight w:val="yellow"/>
+              </w:rPr>
+              <w:t>DECLARATION</w:t>
             </w:r>
             <w:r>
               <w:rPr>
@@ -1400,7 +1136,7 @@
                 <w:noProof/>
                 <w:webHidden/>
               </w:rPr>
-              <w:instrText xml:space="preserve"> PAGEREF _Toc175583576 \h </w:instrText>
+              <w:instrText xml:space="preserve"> PAGEREF _Toc177036667 \h </w:instrText>
             </w:r>
             <w:r>
               <w:rPr>
@@ -1420,7 +1156,7 @@
                 <w:noProof/>
                 <w:webHidden/>
               </w:rPr>
-              <w:t>2</w:t>
+              <w:t>1</w:t>
             </w:r>
             <w:r>
               <w:rPr>
@@ -1443,14 +1179,14 @@
               <w:lang w:eastAsia="en-ZA"/>
             </w:rPr>
           </w:pPr>
-          <w:hyperlink w:anchor="_Toc175583577" w:history="1">
+          <w:hyperlink w:anchor="_Toc177036668" w:history="1">
             <w:r>
               <w:rPr>
                 <w:rStyle w:val="Hyperlink"/>
-                <w:rFonts w:ascii="Arial" w:hAnsi="Arial" w:cs="Arial"/>
+                <w:rFonts w:ascii="Arial" w:eastAsia="Times New Roman" w:hAnsi="Arial" w:cs="Arial"/>
                 <w:noProof/>
               </w:rPr>
-              <w:t>2.INTRODUCTION</w:t>
+              <w:t>1.CLARIFICATION OF CONCEPTS</w:t>
             </w:r>
             <w:r>
               <w:rPr>
@@ -1471,7 +1207,7 @@
                 <w:noProof/>
                 <w:webHidden/>
               </w:rPr>
-              <w:instrText xml:space="preserve"> PAGEREF _Toc175583577 \h </w:instrText>
+              <w:instrText xml:space="preserve"> PAGEREF _Toc177036668 \h </w:instrText>
             </w:r>
             <w:r>
               <w:rPr>
@@ -1491,7 +1227,7 @@
                 <w:noProof/>
                 <w:webHidden/>
               </w:rPr>
-              <w:t>2</w:t>
+              <w:t>3</w:t>
             </w:r>
             <w:r>
               <w:rPr>
@@ -1514,14 +1250,14 @@
               <w:lang w:eastAsia="en-ZA"/>
             </w:rPr>
           </w:pPr>
-          <w:hyperlink w:anchor="_Toc175583578" w:history="1">
+          <w:hyperlink w:anchor="_Toc177036669" w:history="1">
             <w:r>
               <w:rPr>
                 <w:rStyle w:val="Hyperlink"/>
                 <w:rFonts w:ascii="Arial" w:hAnsi="Arial" w:cs="Arial"/>
                 <w:noProof/>
               </w:rPr>
-              <w:t>3.QUALITY STANDARD(S) APPLICABLE TO REPORT / PROJECT</w:t>
+              <w:t>2.INTRODUCTION</w:t>
             </w:r>
             <w:r>
               <w:rPr>
@@ -1542,7 +1278,7 @@
                 <w:noProof/>
                 <w:webHidden/>
               </w:rPr>
-              <w:instrText xml:space="preserve"> PAGEREF _Toc175583578 \h </w:instrText>
+              <w:instrText xml:space="preserve"> PAGEREF _Toc177036669 \h </w:instrText>
             </w:r>
             <w:r>
               <w:rPr>
@@ -1585,14 +1321,14 @@
               <w:lang w:eastAsia="en-ZA"/>
             </w:rPr>
           </w:pPr>
-          <w:hyperlink w:anchor="_Toc175583579" w:history="1">
+          <w:hyperlink w:anchor="_Toc177036670" w:history="1">
             <w:r>
               <w:rPr>
                 <w:rStyle w:val="Hyperlink"/>
+                <w:rFonts w:ascii="Arial" w:hAnsi="Arial" w:cs="Arial"/>
                 <w:noProof/>
-                <w:lang w:val="en-US"/>
-              </w:rPr>
-              <w:t>4.THE PROBLEM NOTED</w:t>
+              </w:rPr>
+              <w:t>3.QUALITY STANDARD(S) APPLICABLE TO REPORT / PROJECT</w:t>
             </w:r>
             <w:r>
               <w:rPr>
@@ -1613,7 +1349,7 @@
                 <w:noProof/>
                 <w:webHidden/>
               </w:rPr>
-              <w:instrText xml:space="preserve"> PAGEREF _Toc175583579 \h </w:instrText>
+              <w:instrText xml:space="preserve"> PAGEREF _Toc177036670 \h </w:instrText>
             </w:r>
             <w:r>
               <w:rPr>
@@ -1633,7 +1369,7 @@
                 <w:noProof/>
                 <w:webHidden/>
               </w:rPr>
-              <w:t>5</w:t>
+              <w:t>4</w:t>
             </w:r>
             <w:r>
               <w:rPr>
@@ -1656,14 +1392,14 @@
               <w:lang w:eastAsia="en-ZA"/>
             </w:rPr>
           </w:pPr>
-          <w:hyperlink w:anchor="_Toc175583580" w:history="1">
+          <w:hyperlink w:anchor="_Toc177036671" w:history="1">
             <w:r>
               <w:rPr>
                 <w:rStyle w:val="Hyperlink"/>
-                <w:rFonts w:ascii="Arial" w:hAnsi="Arial" w:cs="Arial"/>
                 <w:noProof/>
-              </w:rPr>
-              <w:t>5.MANAGEMENT STRATEGY</w:t>
+                <w:lang w:val="en-US"/>
+              </w:rPr>
+              <w:t>4.THE PROBLEM NOTED</w:t>
             </w:r>
             <w:r>
               <w:rPr>
@@ -1684,7 +1420,7 @@
                 <w:noProof/>
                 <w:webHidden/>
               </w:rPr>
-              <w:instrText xml:space="preserve"> PAGEREF _Toc175583580 \h </w:instrText>
+              <w:instrText xml:space="preserve"> PAGEREF _Toc177036671 \h </w:instrText>
             </w:r>
             <w:r>
               <w:rPr>
@@ -1704,7 +1440,7 @@
                 <w:noProof/>
                 <w:webHidden/>
               </w:rPr>
-              <w:t>7</w:t>
+              <w:t>6</w:t>
             </w:r>
             <w:r>
               <w:rPr>
@@ -1727,14 +1463,14 @@
               <w:lang w:eastAsia="en-ZA"/>
             </w:rPr>
           </w:pPr>
-          <w:hyperlink w:anchor="_Toc175583581" w:history="1">
+          <w:hyperlink w:anchor="_Toc177036672" w:history="1">
             <w:r>
               <w:rPr>
                 <w:rStyle w:val="Hyperlink"/>
                 <w:rFonts w:ascii="Arial" w:hAnsi="Arial" w:cs="Arial"/>
                 <w:noProof/>
               </w:rPr>
-              <w:t>5.1THE AIM (GOAL) OF THE PROJECT</w:t>
+              <w:t>5.MANAGEMENT STRATEGY</w:t>
             </w:r>
             <w:r>
               <w:rPr>
@@ -1755,7 +1491,7 @@
                 <w:noProof/>
                 <w:webHidden/>
               </w:rPr>
-              <w:instrText xml:space="preserve"> PAGEREF _Toc175583581 \h </w:instrText>
+              <w:instrText xml:space="preserve"> PAGEREF _Toc177036672 \h </w:instrText>
             </w:r>
             <w:r>
               <w:rPr>
@@ -1775,7 +1511,7 @@
                 <w:noProof/>
                 <w:webHidden/>
               </w:rPr>
-              <w:t>7</w:t>
+              <w:t>8</w:t>
             </w:r>
             <w:r>
               <w:rPr>
@@ -1798,13 +1534,14 @@
               <w:lang w:eastAsia="en-ZA"/>
             </w:rPr>
           </w:pPr>
-          <w:hyperlink w:anchor="_Toc175583582" w:history="1">
+          <w:hyperlink w:anchor="_Toc177036673" w:history="1">
             <w:r>
               <w:rPr>
                 <w:rStyle w:val="Hyperlink"/>
+                <w:rFonts w:ascii="Arial" w:hAnsi="Arial" w:cs="Arial"/>
                 <w:noProof/>
               </w:rPr>
-              <w:t>5.2 DECISION-MAKING CRITERIA</w:t>
+              <w:t>5.1THE AIM (GOAL) OF THE PROJECT</w:t>
             </w:r>
             <w:r>
               <w:rPr>
@@ -1825,7 +1562,7 @@
                 <w:noProof/>
                 <w:webHidden/>
               </w:rPr>
-              <w:instrText xml:space="preserve"> PAGEREF _Toc175583582 \h </w:instrText>
+              <w:instrText xml:space="preserve"> PAGEREF _Toc177036673 \h </w:instrText>
             </w:r>
             <w:r>
               <w:rPr>
@@ -1868,13 +1605,13 @@
               <w:lang w:eastAsia="en-ZA"/>
             </w:rPr>
           </w:pPr>
-          <w:hyperlink w:anchor="_Toc175583583" w:history="1">
+          <w:hyperlink w:anchor="_Toc177036674" w:history="1">
             <w:r>
               <w:rPr>
                 <w:rStyle w:val="Hyperlink"/>
                 <w:noProof/>
               </w:rPr>
-              <w:t>5.3 POSSIBLE SOLUTIONS AND OPTIONS</w:t>
+              <w:t>5.2 DECISION-MAKING CRITERIA</w:t>
             </w:r>
             <w:r>
               <w:rPr>
@@ -1895,7 +1632,7 @@
                 <w:noProof/>
                 <w:webHidden/>
               </w:rPr>
-              <w:instrText xml:space="preserve"> PAGEREF _Toc175583583 \h </w:instrText>
+              <w:instrText xml:space="preserve"> PAGEREF _Toc177036674 \h </w:instrText>
             </w:r>
             <w:r>
               <w:rPr>
@@ -1938,7 +1675,77 @@
               <w:lang w:eastAsia="en-ZA"/>
             </w:rPr>
           </w:pPr>
-          <w:hyperlink w:anchor="_Toc175583584" w:history="1">
+          <w:hyperlink w:anchor="_Toc177036675" w:history="1">
+            <w:r>
+              <w:rPr>
+                <w:rStyle w:val="Hyperlink"/>
+                <w:noProof/>
+              </w:rPr>
+              <w:t>5.3 POSSIBLE SOLUTIONS AND OPTIONS</w:t>
+            </w:r>
+            <w:r>
+              <w:rPr>
+                <w:noProof/>
+                <w:webHidden/>
+              </w:rPr>
+              <w:tab/>
+            </w:r>
+            <w:r>
+              <w:rPr>
+                <w:noProof/>
+                <w:webHidden/>
+              </w:rPr>
+              <w:fldChar w:fldCharType="begin"/>
+            </w:r>
+            <w:r>
+              <w:rPr>
+                <w:noProof/>
+                <w:webHidden/>
+              </w:rPr>
+              <w:instrText xml:space="preserve"> PAGEREF _Toc177036675 \h </w:instrText>
+            </w:r>
+            <w:r>
+              <w:rPr>
+                <w:noProof/>
+                <w:webHidden/>
+              </w:rPr>
+            </w:r>
+            <w:r>
+              <w:rPr>
+                <w:noProof/>
+                <w:webHidden/>
+              </w:rPr>
+              <w:fldChar w:fldCharType="separate"/>
+            </w:r>
+            <w:r>
+              <w:rPr>
+                <w:noProof/>
+                <w:webHidden/>
+              </w:rPr>
+              <w:t>10</w:t>
+            </w:r>
+            <w:r>
+              <w:rPr>
+                <w:noProof/>
+                <w:webHidden/>
+              </w:rPr>
+              <w:fldChar w:fldCharType="end"/>
+            </w:r>
+          </w:hyperlink>
+        </w:p>
+        <w:p>
+          <w:pPr>
+            <w:pStyle w:val="TOC1"/>
+            <w:tabs>
+              <w:tab w:val="right" w:leader="dot" w:pos="9016"/>
+            </w:tabs>
+            <w:rPr>
+              <w:rFonts w:eastAsiaTheme="minorEastAsia"/>
+              <w:noProof/>
+              <w:lang w:eastAsia="en-ZA"/>
+            </w:rPr>
+          </w:pPr>
+          <w:hyperlink w:anchor="_Toc177036676" w:history="1">
             <w:r>
               <w:rPr>
                 <w:rStyle w:val="Hyperlink"/>
@@ -1967,7 +1774,7 @@
                 <w:noProof/>
                 <w:webHidden/>
               </w:rPr>
-              <w:instrText xml:space="preserve"> PAGEREF _Toc175583584 \h </w:instrText>
+              <w:instrText xml:space="preserve"> PAGEREF _Toc177036676 \h </w:instrText>
             </w:r>
             <w:r>
               <w:rPr>
@@ -1987,7 +1794,7 @@
                 <w:noProof/>
                 <w:webHidden/>
               </w:rPr>
-              <w:t>12</w:t>
+              <w:t>13</w:t>
             </w:r>
             <w:r>
               <w:rPr>
@@ -2011,13 +1818,12 @@
               <w:lang w:eastAsia="en-ZA"/>
             </w:rPr>
           </w:pPr>
-          <w:hyperlink w:anchor="_Toc175583585" w:history="1">
+          <w:hyperlink w:anchor="_Toc177036677" w:history="1">
             <w:r>
               <w:rPr>
                 <w:rStyle w:val="Hyperlink"/>
                 <w:rFonts w:ascii="Arial" w:hAnsi="Arial" w:cs="Arial"/>
                 <w:noProof/>
-                <w:highlight w:val="yellow"/>
               </w:rPr>
               <w:t>5.5</w:t>
             </w:r>
@@ -2034,9 +1840,8 @@
                 <w:rStyle w:val="Hyperlink"/>
                 <w:rFonts w:ascii="Arial" w:hAnsi="Arial" w:cs="Arial"/>
                 <w:noProof/>
-                <w:highlight w:val="yellow"/>
-              </w:rPr>
-              <w:t>IMPLEMENTATION OF THE SOLUTION</w:t>
+              </w:rPr>
+              <w:t>PRE-IMPLEMENTATION OF THE SOLUTION</w:t>
             </w:r>
             <w:r>
               <w:rPr>
@@ -2057,7 +1862,7 @@
                 <w:noProof/>
                 <w:webHidden/>
               </w:rPr>
-              <w:instrText xml:space="preserve"> PAGEREF _Toc175583585 \h </w:instrText>
+              <w:instrText xml:space="preserve"> PAGEREF _Toc177036677 \h </w:instrText>
             </w:r>
             <w:r>
               <w:rPr>
@@ -2077,7 +1882,7 @@
                 <w:noProof/>
                 <w:webHidden/>
               </w:rPr>
-              <w:t>12</w:t>
+              <w:t>13</w:t>
             </w:r>
             <w:r>
               <w:rPr>
@@ -2101,7 +1906,7 @@
               <w:lang w:eastAsia="en-ZA"/>
             </w:rPr>
           </w:pPr>
-          <w:hyperlink w:anchor="_Toc175583586" w:history="1">
+          <w:hyperlink w:anchor="_Toc177036678" w:history="1">
             <w:r>
               <w:rPr>
                 <w:rStyle w:val="Hyperlink"/>
@@ -2126,7 +1931,7 @@
                 <w:noProof/>
                 <w:highlight w:val="yellow"/>
               </w:rPr>
-              <w:t>EVALUATION</w:t>
+              <w:t>IMPLEMENTATION OF THE SOLUTION</w:t>
             </w:r>
             <w:r>
               <w:rPr>
@@ -2147,7 +1952,7 @@
                 <w:noProof/>
                 <w:webHidden/>
               </w:rPr>
-              <w:instrText xml:space="preserve"> PAGEREF _Toc175583586 \h </w:instrText>
+              <w:instrText xml:space="preserve"> PAGEREF _Toc177036678 \h </w:instrText>
             </w:r>
             <w:r>
               <w:rPr>
@@ -2167,7 +1972,97 @@
                 <w:noProof/>
                 <w:webHidden/>
               </w:rPr>
-              <w:t>12</w:t>
+              <w:t>14</w:t>
+            </w:r>
+            <w:r>
+              <w:rPr>
+                <w:noProof/>
+                <w:webHidden/>
+              </w:rPr>
+              <w:fldChar w:fldCharType="end"/>
+            </w:r>
+          </w:hyperlink>
+        </w:p>
+        <w:p>
+          <w:pPr>
+            <w:pStyle w:val="TOC1"/>
+            <w:tabs>
+              <w:tab w:val="left" w:pos="720"/>
+              <w:tab w:val="right" w:leader="dot" w:pos="9016"/>
+            </w:tabs>
+            <w:rPr>
+              <w:rFonts w:eastAsiaTheme="minorEastAsia"/>
+              <w:noProof/>
+              <w:lang w:eastAsia="en-ZA"/>
+            </w:rPr>
+          </w:pPr>
+          <w:hyperlink w:anchor="_Toc177036679" w:history="1">
+            <w:r>
+              <w:rPr>
+                <w:rStyle w:val="Hyperlink"/>
+                <w:rFonts w:ascii="Arial" w:hAnsi="Arial" w:cs="Arial"/>
+                <w:noProof/>
+                <w:highlight w:val="yellow"/>
+              </w:rPr>
+              <w:t>5.7</w:t>
+            </w:r>
+            <w:r>
+              <w:rPr>
+                <w:rFonts w:eastAsiaTheme="minorEastAsia"/>
+                <w:noProof/>
+                <w:lang w:eastAsia="en-ZA"/>
+              </w:rPr>
+              <w:tab/>
+            </w:r>
+            <w:r>
+              <w:rPr>
+                <w:rStyle w:val="Hyperlink"/>
+                <w:rFonts w:ascii="Arial" w:hAnsi="Arial" w:cs="Arial"/>
+                <w:noProof/>
+                <w:highlight w:val="yellow"/>
+              </w:rPr>
+              <w:t>EVALUATION</w:t>
+            </w:r>
+            <w:r>
+              <w:rPr>
+                <w:noProof/>
+                <w:webHidden/>
+              </w:rPr>
+              <w:tab/>
+            </w:r>
+            <w:r>
+              <w:rPr>
+                <w:noProof/>
+                <w:webHidden/>
+              </w:rPr>
+              <w:fldChar w:fldCharType="begin"/>
+            </w:r>
+            <w:r>
+              <w:rPr>
+                <w:noProof/>
+                <w:webHidden/>
+              </w:rPr>
+              <w:instrText xml:space="preserve"> PAGEREF _Toc177036679 \h </w:instrText>
+            </w:r>
+            <w:r>
+              <w:rPr>
+                <w:noProof/>
+                <w:webHidden/>
+              </w:rPr>
+            </w:r>
+            <w:r>
+              <w:rPr>
+                <w:noProof/>
+                <w:webHidden/>
+              </w:rPr>
+              <w:fldChar w:fldCharType="separate"/>
+            </w:r>
+            <w:r>
+              <w:rPr>
+                <w:noProof/>
+                <w:webHidden/>
+              </w:rPr>
+              <w:t>14</w:t>
             </w:r>
             <w:r>
               <w:rPr>
@@ -2190,7 +2085,7 @@
               <w:lang w:eastAsia="en-ZA"/>
             </w:rPr>
           </w:pPr>
-          <w:hyperlink w:anchor="_Toc175583587" w:history="1">
+          <w:hyperlink w:anchor="_Toc177036680" w:history="1">
             <w:r>
               <w:rPr>
                 <w:rStyle w:val="Hyperlink"/>
@@ -2220,7 +2115,7 @@
                 <w:noProof/>
                 <w:webHidden/>
               </w:rPr>
-              <w:instrText xml:space="preserve"> PAGEREF _Toc175583587 \h </w:instrText>
+              <w:instrText xml:space="preserve"> PAGEREF _Toc177036680 \h </w:instrText>
             </w:r>
             <w:r>
               <w:rPr>
@@ -2240,7 +2135,7 @@
                 <w:noProof/>
                 <w:webHidden/>
               </w:rPr>
-              <w:t>12</w:t>
+              <w:t>14</w:t>
             </w:r>
             <w:r>
               <w:rPr>
@@ -2263,7 +2158,7 @@
               <w:lang w:eastAsia="en-ZA"/>
             </w:rPr>
           </w:pPr>
-          <w:hyperlink w:anchor="_Toc175583588" w:history="1">
+          <w:hyperlink w:anchor="_Toc177036681" w:history="1">
             <w:r>
               <w:rPr>
                 <w:rStyle w:val="Hyperlink"/>
@@ -2293,7 +2188,7 @@
                 <w:noProof/>
                 <w:webHidden/>
               </w:rPr>
-              <w:instrText xml:space="preserve"> PAGEREF _Toc175583588 \h </w:instrText>
+              <w:instrText xml:space="preserve"> PAGEREF _Toc177036681 \h </w:instrText>
             </w:r>
             <w:r>
               <w:rPr>
@@ -2313,7 +2208,7 @@
                 <w:noProof/>
                 <w:webHidden/>
               </w:rPr>
-              <w:t>13</w:t>
+              <w:t>15</w:t>
             </w:r>
             <w:r>
               <w:rPr>
@@ -2336,7 +2231,7 @@
               <w:lang w:eastAsia="en-ZA"/>
             </w:rPr>
           </w:pPr>
-          <w:hyperlink w:anchor="_Toc175583589" w:history="1">
+          <w:hyperlink w:anchor="_Toc177036682" w:history="1">
             <w:r>
               <w:rPr>
                 <w:rStyle w:val="Hyperlink"/>
@@ -2363,7 +2258,7 @@
                 <w:noProof/>
                 <w:webHidden/>
               </w:rPr>
-              <w:instrText xml:space="preserve"> PAGEREF _Toc175583589 \h </w:instrText>
+              <w:instrText xml:space="preserve"> PAGEREF _Toc177036682 \h </w:instrText>
             </w:r>
             <w:r>
               <w:rPr>
@@ -2383,7 +2278,7 @@
                 <w:noProof/>
                 <w:webHidden/>
               </w:rPr>
-              <w:t>14</w:t>
+              <w:t>16</w:t>
             </w:r>
             <w:r>
               <w:rPr>
@@ -2432,9 +2327,9 @@
           <w:rFonts w:ascii="Arial" w:eastAsia="Times New Roman" w:hAnsi="Arial" w:cs="Arial"/>
         </w:rPr>
       </w:pPr>
-      <w:bookmarkStart w:id="3" w:name="_Toc164344143"/>
-      <w:bookmarkStart w:id="4" w:name="_Toc166867560"/>
-      <w:bookmarkStart w:id="5" w:name="_Toc175583576"/>
+      <w:bookmarkStart w:id="2" w:name="_Toc164344143"/>
+      <w:bookmarkStart w:id="3" w:name="_Toc166867560"/>
+      <w:bookmarkStart w:id="4" w:name="_Toc177036668"/>
       <w:bookmarkEnd w:id="0"/>
       <w:r>
         <w:rPr>
@@ -2455,9 +2350,9 @@
         </w:rPr>
         <w:t>CLARIFICATION OF CONCEPTS</w:t>
       </w:r>
+      <w:bookmarkEnd w:id="2"/>
       <w:bookmarkEnd w:id="3"/>
       <w:bookmarkEnd w:id="4"/>
-      <w:bookmarkEnd w:id="5"/>
     </w:p>
     <w:p>
       <w:pPr>
@@ -2787,19 +2682,13 @@
           <w:rFonts w:ascii="Arial" w:hAnsi="Arial" w:cs="Arial"/>
         </w:rPr>
       </w:pPr>
-      <w:bookmarkStart w:id="6" w:name="_Toc166867559"/>
-      <w:bookmarkStart w:id="7" w:name="_Toc175583577"/>
-      <w:r>
-        <w:rPr>
-          <w:rFonts w:ascii="Arial" w:hAnsi="Arial" w:cs="Arial"/>
-        </w:rPr>
-        <w:t>2</w:t>
-      </w:r>
-      <w:r>
-        <w:rPr>
-          <w:rFonts w:ascii="Arial" w:hAnsi="Arial" w:cs="Arial"/>
-        </w:rPr>
-        <w:t>.</w:t>
+      <w:bookmarkStart w:id="5" w:name="_Toc166867559"/>
+      <w:bookmarkStart w:id="6" w:name="_Toc177036669"/>
+      <w:r>
+        <w:rPr>
+          <w:rFonts w:ascii="Arial" w:hAnsi="Arial" w:cs="Arial"/>
+        </w:rPr>
+        <w:t>2.</w:t>
       </w:r>
       <w:r>
         <w:rPr>
@@ -2807,8 +2696,8 @@
         </w:rPr>
         <w:t>INTRODUCTION</w:t>
       </w:r>
+      <w:bookmarkEnd w:id="5"/>
       <w:bookmarkEnd w:id="6"/>
-      <w:bookmarkEnd w:id="7"/>
     </w:p>
     <w:p>
       <w:pPr>
@@ -2824,7 +2713,37 @@
           <w:rFonts w:ascii="Arial" w:hAnsi="Arial" w:cs="Arial"/>
           <w:lang w:val="en-US"/>
         </w:rPr>
-        <w:t>Cancer misdiagnosis may occur at any stage during the cancer misdiagnosis process. Human error, such as a doctor’s negligence or incompetence when deciding which kinds of cancer tests would be needed, can result in cancer misdiagnosis. Misdiagnosis of cancer may occur during the testing process, such as errors in performing diagnostic imaging or poor cell sample collection for a biopsy.</w:t>
+        <w:t xml:space="preserve">Cancer misdiagnosis may occur at any stage during the cancer misdiagnosis process. </w:t>
+      </w:r>
+      <w:r>
+        <w:rPr>
+          <w:rFonts w:ascii="Arial" w:hAnsi="Arial" w:cs="Arial"/>
+          <w:highlight w:val="yellow"/>
+          <w:lang w:val="en-US"/>
+        </w:rPr>
+        <w:t>Human error, such as a doctor’s negligence or incompetence when deciding which kinds of cancer tests would be needed, can result in cancer misdiagnosis.</w:t>
+      </w:r>
+      <w:r>
+        <w:rPr>
+          <w:rFonts w:ascii="Arial" w:hAnsi="Arial" w:cs="Arial"/>
+          <w:lang w:val="en-US"/>
+        </w:rPr>
+        <w:t xml:space="preserve"> Misdiagnosis of cancer may occur during the testing process, such as errors in performing diagnostic imaging or poor cell sample collection for a biops</w:t>
+      </w:r>
+      <w:r>
+        <w:rPr>
+          <w:rFonts w:ascii="Arial" w:hAnsi="Arial" w:cs="Arial"/>
+          <w:highlight w:val="yellow"/>
+          <w:lang w:val="en-US"/>
+        </w:rPr>
+        <w:t>y</w:t>
+      </w:r>
+      <w:r>
+        <w:rPr>
+          <w:rFonts w:ascii="Arial" w:hAnsi="Arial" w:cs="Arial"/>
+          <w:lang w:val="en-US"/>
+        </w:rPr>
+        <w:t>.</w:t>
       </w:r>
     </w:p>
     <w:p>
@@ -2839,6 +2758,7 @@
       <w:r>
         <w:rPr>
           <w:rFonts w:ascii="Arial" w:hAnsi="Arial" w:cs="Arial"/>
+          <w:highlight w:val="yellow"/>
         </w:rPr>
         <w:lastRenderedPageBreak/>
         <w:t xml:space="preserve">Our topic is about </w:t>
@@ -2846,9 +2766,17 @@
       <w:r>
         <w:rPr>
           <w:rFonts w:ascii="Arial" w:hAnsi="Arial" w:cs="Arial"/>
+          <w:highlight w:val="yellow"/>
           <w:lang w:val="en-US"/>
         </w:rPr>
-        <w:t xml:space="preserve">designing a clinical decision support system (CDSS) directed towards cancer patients, with adherence to Evidence-Based Medicine guidelines. According to (Dotson, 2015), Evidence-Based Medicine is the conscientious, explicit, and judicious use of current best evidence in making decisions about the care of individual patients. The main objective of this system is to provide concrete medical information and aid in the diagnosis of cancer patients, in other words, improving the quality of care they receive. </w:t>
+        <w:t>designing a clinical decision support system (CDSS) directed towards cancer patients, with adherence to Evidence-Based Medicine guidelines.</w:t>
+      </w:r>
+      <w:r>
+        <w:rPr>
+          <w:rFonts w:ascii="Arial" w:hAnsi="Arial" w:cs="Arial"/>
+          <w:lang w:val="en-US"/>
+        </w:rPr>
+        <w:t xml:space="preserve"> According to (Dotson, 2015), Evidence-Based Medicine is the conscientious, explicit, and judicious use of current best evidence in making decisions about the care of individual patients. The main objective of this system is to provide concrete medical information and aid in the diagnosis of cancer patients, in other words, improving the quality of care they receive. </w:t>
       </w:r>
     </w:p>
     <w:p>
@@ -2863,15 +2791,30 @@
       <w:r>
         <w:rPr>
           <w:rFonts w:ascii="Arial" w:hAnsi="Arial" w:cs="Arial"/>
-        </w:rPr>
-        <w:t xml:space="preserve">The following aspects are discussed in the report below, </w:t>
+          <w:highlight w:val="yellow"/>
+        </w:rPr>
+        <w:t>The following aspects are discussed in the report below,</w:t>
+      </w:r>
+      <w:r>
+        <w:rPr>
+          <w:rFonts w:ascii="Arial" w:hAnsi="Arial" w:cs="Arial"/>
+        </w:rPr>
+        <w:t xml:space="preserve"> </w:t>
       </w:r>
       <w:r>
         <w:rPr>
           <w:rFonts w:ascii="Arial" w:hAnsi="Arial" w:cs="Arial"/>
           <w:lang w:val="en-US"/>
         </w:rPr>
-        <w:t>quality standards applicable to the project, identification of the problem including factors that contribute to the problem, and clarification of the most important concepts. By addressing these aspects comprehensively, the purpose of this report is to provide a thorough overview and understanding, planning, and execution of a CDSS tailored for cancer patients, thereby improving patient care and clinical outcomes in oncology practice.</w:t>
+        <w:t xml:space="preserve">quality standards applicable to the project, identification of the problem including factors that contribute to the problem, and clarification of the most important concepts. By addressing these aspects comprehensively, </w:t>
+      </w:r>
+      <w:r>
+        <w:rPr>
+          <w:rFonts w:ascii="Arial" w:hAnsi="Arial" w:cs="Arial"/>
+          <w:highlight w:val="yellow"/>
+          <w:lang w:val="en-US"/>
+        </w:rPr>
+        <w:t>the purpose of this report is to provide a thorough overview and understanding, planning, and execution of a CDSS tailored for cancer patients, thereby improving patient care and clinical outcomes in oncology practice.</w:t>
       </w:r>
     </w:p>
     <w:p>
@@ -2893,20 +2836,20 @@
           <w:rFonts w:ascii="Arial" w:hAnsi="Arial" w:cs="Arial"/>
         </w:rPr>
       </w:pPr>
-      <w:bookmarkStart w:id="8" w:name="_Toc164344144"/>
-      <w:bookmarkStart w:id="9" w:name="_Toc166867561"/>
-      <w:bookmarkStart w:id="10" w:name="_Hlk165118508"/>
-      <w:bookmarkStart w:id="11" w:name="_Toc164344145"/>
-      <w:bookmarkStart w:id="12" w:name="_Toc175583578"/>
+      <w:bookmarkStart w:id="7" w:name="_Toc164344144"/>
+      <w:bookmarkStart w:id="8" w:name="_Toc166867561"/>
+      <w:bookmarkStart w:id="9" w:name="_Hlk165118508"/>
+      <w:bookmarkStart w:id="10" w:name="_Toc164344145"/>
+      <w:bookmarkStart w:id="11" w:name="_Toc177036670"/>
       <w:r>
         <w:rPr>
           <w:rFonts w:ascii="Arial" w:hAnsi="Arial" w:cs="Arial"/>
         </w:rPr>
         <w:t>3.QUALITY STANDARD(S) APPLICABLE TO REPORT / PROJECT</w:t>
       </w:r>
+      <w:bookmarkEnd w:id="7"/>
       <w:bookmarkEnd w:id="8"/>
-      <w:bookmarkEnd w:id="9"/>
-      <w:bookmarkEnd w:id="12"/>
+      <w:bookmarkEnd w:id="11"/>
     </w:p>
     <w:p>
       <w:pPr>
@@ -4343,7 +4286,7 @@
           </w:p>
         </w:tc>
       </w:tr>
-      <w:bookmarkEnd w:id="10"/>
+      <w:bookmarkEnd w:id="9"/>
     </w:tbl>
     <w:p>
       <w:pPr>
@@ -4446,7 +4389,7 @@
           </w:r>
         </w:sdtContent>
       </w:sdt>
-      <w:bookmarkEnd w:id="11"/>
+      <w:bookmarkEnd w:id="10"/>
     </w:p>
     <w:p>
       <w:pPr>
@@ -4490,8 +4433,8 @@
           <w:lang w:val="en-US"/>
         </w:rPr>
       </w:pPr>
-      <w:bookmarkStart w:id="13" w:name="_Toc166868085"/>
-      <w:bookmarkStart w:id="14" w:name="_Toc175583579"/>
+      <w:bookmarkStart w:id="12" w:name="_Toc166868085"/>
+      <w:bookmarkStart w:id="13" w:name="_Toc177036671"/>
       <w:r>
         <w:rPr>
           <w:lang w:val="en-US"/>
@@ -4504,8 +4447,8 @@
         </w:rPr>
         <w:t>.THE PROBLEM NOTED</w:t>
       </w:r>
+      <w:bookmarkEnd w:id="12"/>
       <w:bookmarkEnd w:id="13"/>
-      <w:bookmarkEnd w:id="14"/>
     </w:p>
     <w:p>
       <w:pPr>
@@ -4754,7 +4697,23 @@
           <w:rFonts w:ascii="Arial" w:hAnsi="Arial" w:cs="Arial"/>
           <w:lang w:val="en-US"/>
         </w:rPr>
-        <w:t xml:space="preserve"> The problem affects not only the patient but also their family and caregivers. For example, a delayed cancer diagnosis can be exemplified by colorectal cancer. A study published in the British Journal of Cancer found that delays in diagnosing colorectal cancer significantly affected survival rates. Those who received their diagnosis over a year after their symptoms first showed, had a poorer prognosis compared to those identified within three months. More specifically, the five-year survival rate dropped from 85% for patients diagnosed within three months to around 40% for patients diagnosed a year later.</w:t>
+        <w:t xml:space="preserve"> The problem affects not only the patient but also their family and caregivers. For example, a delayed cancer diagnosis can be exemplified by colorectal cancer. A study published in the British Journal of Cancer found that delays in diagnosing colorectal cancer significantly affected survival rates. Those who received their diagnosis over a year after their symptoms first </w:t>
+      </w:r>
+      <w:proofErr w:type="gramStart"/>
+      <w:r>
+        <w:rPr>
+          <w:rFonts w:ascii="Arial" w:hAnsi="Arial" w:cs="Arial"/>
+          <w:lang w:val="en-US"/>
+        </w:rPr>
+        <w:t>showed,</w:t>
+      </w:r>
+      <w:proofErr w:type="gramEnd"/>
+      <w:r>
+        <w:rPr>
+          <w:rFonts w:ascii="Arial" w:hAnsi="Arial" w:cs="Arial"/>
+          <w:lang w:val="en-US"/>
+        </w:rPr>
+        <w:t xml:space="preserve"> had a poorer prognosis compared to those identified within three months. More specifically, the five-year survival rate dropped from 85% for patients diagnosed within three months to around 40% for patients diagnosed a year later.</w:t>
       </w:r>
       <w:sdt>
         <w:sdtPr>
@@ -5001,6 +4960,7 @@
         <w:jc w:val="both"/>
         <w:rPr>
           <w:rFonts w:ascii="Arial" w:hAnsi="Arial" w:cs="Arial"/>
+          <w:highlight w:val="yellow"/>
           <w:lang w:val="en-US"/>
         </w:rPr>
       </w:pPr>
@@ -5009,6 +4969,7 @@
           <w:rFonts w:ascii="Arial" w:hAnsi="Arial" w:cs="Arial"/>
           <w:b/>
           <w:bCs/>
+          <w:highlight w:val="yellow"/>
           <w:u w:val="single"/>
           <w:lang w:val="en-US"/>
         </w:rPr>
@@ -5025,6 +4986,7 @@
         <w:jc w:val="both"/>
         <w:rPr>
           <w:rFonts w:ascii="Arial" w:hAnsi="Arial" w:cs="Arial"/>
+          <w:highlight w:val="yellow"/>
           <w:lang w:val="en-US"/>
         </w:rPr>
       </w:pPr>
@@ -5033,6 +4995,7 @@
           <w:rFonts w:ascii="Arial" w:hAnsi="Arial" w:cs="Arial"/>
           <w:b/>
           <w:bCs/>
+          <w:highlight w:val="yellow"/>
           <w:u w:val="single"/>
           <w:lang w:val="en-US"/>
         </w:rPr>
@@ -5041,6 +5004,7 @@
       <w:r>
         <w:rPr>
           <w:rFonts w:ascii="Arial" w:hAnsi="Arial" w:cs="Arial"/>
+          <w:highlight w:val="yellow"/>
           <w:lang w:val="en-US"/>
         </w:rPr>
         <w:t>: Delay in diagnosing cancer in a patient.</w:t>
@@ -5056,6 +5020,7 @@
         <w:jc w:val="both"/>
         <w:rPr>
           <w:rFonts w:ascii="Arial" w:hAnsi="Arial" w:cs="Arial"/>
+          <w:highlight w:val="yellow"/>
           <w:lang w:val="en-US"/>
         </w:rPr>
       </w:pPr>
@@ -5064,6 +5029,7 @@
           <w:rFonts w:ascii="Arial" w:hAnsi="Arial" w:cs="Arial"/>
           <w:b/>
           <w:bCs/>
+          <w:highlight w:val="yellow"/>
           <w:u w:val="single"/>
           <w:lang w:val="en-US"/>
         </w:rPr>
@@ -5073,6 +5039,7 @@
       <w:r>
         <w:rPr>
           <w:rFonts w:ascii="Arial" w:hAnsi="Arial" w:cs="Arial"/>
+          <w:highlight w:val="yellow"/>
           <w:lang w:val="en-US"/>
         </w:rPr>
         <w:t xml:space="preserve">: Determine the underlying causes of delays, such as healthcare system issues, patient-related factors, or healthcare provider-related factors. </w:t>
@@ -5090,6 +5057,7 @@
           <w:rFonts w:ascii="Arial" w:hAnsi="Arial" w:cs="Arial"/>
           <w:b/>
           <w:bCs/>
+          <w:highlight w:val="yellow"/>
           <w:lang w:val="en-US"/>
         </w:rPr>
       </w:pPr>
@@ -5098,6 +5066,7 @@
           <w:rFonts w:ascii="Arial" w:hAnsi="Arial" w:cs="Arial"/>
           <w:b/>
           <w:bCs/>
+          <w:highlight w:val="yellow"/>
           <w:lang w:val="en-US"/>
         </w:rPr>
         <w:t xml:space="preserve">Healthcare System Issues: </w:t>
@@ -5113,12 +5082,14 @@
         <w:jc w:val="both"/>
         <w:rPr>
           <w:rFonts w:ascii="Arial" w:hAnsi="Arial" w:cs="Arial"/>
+          <w:highlight w:val="yellow"/>
           <w:lang w:val="en-US"/>
         </w:rPr>
       </w:pPr>
       <w:r>
         <w:rPr>
           <w:rFonts w:ascii="Arial" w:hAnsi="Arial" w:cs="Arial"/>
+          <w:highlight w:val="yellow"/>
           <w:lang w:val="en-US"/>
         </w:rPr>
         <w:t xml:space="preserve">Analyze scheduling and referral processes to identify bottlenecks. </w:t>
@@ -5134,12 +5105,14 @@
         <w:jc w:val="both"/>
         <w:rPr>
           <w:rFonts w:ascii="Arial" w:hAnsi="Arial" w:cs="Arial"/>
+          <w:highlight w:val="yellow"/>
           <w:lang w:val="en-US"/>
         </w:rPr>
       </w:pPr>
       <w:r>
         <w:rPr>
           <w:rFonts w:ascii="Arial" w:hAnsi="Arial" w:cs="Arial"/>
+          <w:highlight w:val="yellow"/>
           <w:lang w:val="en-US"/>
         </w:rPr>
         <w:t>Evaluate the availability and capacity of diagnostic facilities and personnel.</w:t>
@@ -5157,6 +5130,7 @@
           <w:rFonts w:ascii="Arial" w:hAnsi="Arial" w:cs="Arial"/>
           <w:b/>
           <w:bCs/>
+          <w:highlight w:val="yellow"/>
           <w:lang w:val="en-US"/>
         </w:rPr>
       </w:pPr>
@@ -5165,6 +5139,7 @@
           <w:rFonts w:ascii="Arial" w:hAnsi="Arial" w:cs="Arial"/>
           <w:b/>
           <w:bCs/>
+          <w:highlight w:val="yellow"/>
           <w:lang w:val="en-US"/>
         </w:rPr>
         <w:t>Patient-Related Factors:</w:t>
@@ -5180,12 +5155,14 @@
         <w:jc w:val="both"/>
         <w:rPr>
           <w:rFonts w:ascii="Arial" w:hAnsi="Arial" w:cs="Arial"/>
+          <w:highlight w:val="yellow"/>
           <w:lang w:val="en-US"/>
         </w:rPr>
       </w:pPr>
       <w:r>
         <w:rPr>
           <w:rFonts w:ascii="Arial" w:hAnsi="Arial" w:cs="Arial"/>
+          <w:highlight w:val="yellow"/>
           <w:lang w:val="en-US"/>
         </w:rPr>
         <w:t xml:space="preserve">Conduct surveys and focus groups to understand patient knowledge, attitudes, and </w:t>
@@ -5194,6 +5171,7 @@
       <w:r>
         <w:rPr>
           <w:rFonts w:ascii="Arial" w:hAnsi="Arial" w:cs="Arial"/>
+          <w:highlight w:val="yellow"/>
           <w:lang w:val="en-US"/>
         </w:rPr>
         <w:t>behaviours</w:t>
@@ -5202,6 +5180,7 @@
       <w:r>
         <w:rPr>
           <w:rFonts w:ascii="Arial" w:hAnsi="Arial" w:cs="Arial"/>
+          <w:highlight w:val="yellow"/>
           <w:lang w:val="en-US"/>
         </w:rPr>
         <w:t xml:space="preserve"> regarding symptom reporting and healthcare utilization.</w:t>
@@ -5217,12 +5196,14 @@
         <w:jc w:val="both"/>
         <w:rPr>
           <w:rFonts w:ascii="Arial" w:hAnsi="Arial" w:cs="Arial"/>
+          <w:highlight w:val="yellow"/>
           <w:lang w:val="en-US"/>
         </w:rPr>
       </w:pPr>
       <w:r>
         <w:rPr>
           <w:rFonts w:ascii="Arial" w:hAnsi="Arial" w:cs="Arial"/>
+          <w:highlight w:val="yellow"/>
           <w:lang w:val="en-US"/>
         </w:rPr>
         <w:t>Assess socioeconomic barriers such as transportation, insurance coverage, and access to primary care.</w:t>
@@ -5238,12 +5219,14 @@
         <w:jc w:val="both"/>
         <w:rPr>
           <w:rFonts w:ascii="Arial" w:hAnsi="Arial" w:cs="Arial"/>
+          <w:highlight w:val="yellow"/>
           <w:lang w:val="en-US"/>
         </w:rPr>
       </w:pPr>
       <w:r>
         <w:rPr>
           <w:rFonts w:ascii="Arial" w:hAnsi="Arial" w:cs="Arial"/>
+          <w:highlight w:val="yellow"/>
           <w:lang w:val="en-US"/>
         </w:rPr>
         <w:t>Evaluation of medical institution documents regarding scheduling and timing of appointments and tests.</w:t>
@@ -5259,12 +5242,14 @@
         <w:jc w:val="both"/>
         <w:rPr>
           <w:rFonts w:ascii="Arial" w:hAnsi="Arial" w:cs="Arial"/>
+          <w:highlight w:val="yellow"/>
           <w:lang w:val="en-US"/>
         </w:rPr>
       </w:pPr>
       <w:r>
         <w:rPr>
           <w:rFonts w:ascii="Arial" w:hAnsi="Arial" w:cs="Arial"/>
+          <w:highlight w:val="yellow"/>
           <w:lang w:val="en-US"/>
         </w:rPr>
         <w:t>Having interviews and distributing questionnaires to patients, healthcare providers, and administrators.</w:t>
@@ -5280,12 +5265,14 @@
         <w:jc w:val="both"/>
         <w:rPr>
           <w:rFonts w:ascii="Arial" w:hAnsi="Arial" w:cs="Arial"/>
+          <w:highlight w:val="yellow"/>
           <w:lang w:val="en-US"/>
         </w:rPr>
       </w:pPr>
       <w:r>
         <w:rPr>
           <w:rFonts w:ascii="Arial" w:hAnsi="Arial" w:cs="Arial"/>
+          <w:highlight w:val="yellow"/>
           <w:lang w:val="en-US"/>
         </w:rPr>
         <w:t>Statistical examination of patient results linked to timing of diagnosis.</w:t>
@@ -5297,6 +5284,7 @@
         <w:jc w:val="both"/>
         <w:rPr>
           <w:rFonts w:ascii="Arial" w:hAnsi="Arial" w:cs="Arial"/>
+          <w:highlight w:val="yellow"/>
           <w:lang w:val="en-US"/>
         </w:rPr>
       </w:pPr>
@@ -5305,6 +5293,7 @@
           <w:rFonts w:ascii="Arial" w:hAnsi="Arial" w:cs="Arial"/>
           <w:b/>
           <w:bCs/>
+          <w:highlight w:val="yellow"/>
           <w:u w:val="single"/>
           <w:lang w:val="en-US"/>
         </w:rPr>
@@ -5313,6 +5302,7 @@
       <w:r>
         <w:rPr>
           <w:rFonts w:ascii="Arial" w:hAnsi="Arial" w:cs="Arial"/>
+          <w:highlight w:val="yellow"/>
           <w:lang w:val="en-US"/>
         </w:rPr>
         <w:t xml:space="preserve">:  To address the root causes, such as implementing screening programs, improving access to healthcare services, or enhancing patient education and awareness. Our main purpose is to create mobile application that will help the doctors diagnose the patient to show which symptoms a patient </w:t>
@@ -5321,6 +5311,7 @@
       <w:r>
         <w:rPr>
           <w:rFonts w:ascii="Arial" w:hAnsi="Arial" w:cs="Arial"/>
+          <w:highlight w:val="yellow"/>
           <w:lang w:val="en-US"/>
         </w:rPr>
         <w:t>have</w:t>
@@ -5329,6 +5320,7 @@
       <w:r>
         <w:rPr>
           <w:rFonts w:ascii="Arial" w:hAnsi="Arial" w:cs="Arial"/>
+          <w:highlight w:val="yellow"/>
           <w:lang w:val="en-US"/>
         </w:rPr>
         <w:t xml:space="preserve"> about the cancer.</w:t>
@@ -5340,6 +5332,7 @@
         <w:jc w:val="both"/>
         <w:rPr>
           <w:rFonts w:ascii="Arial" w:hAnsi="Arial" w:cs="Arial"/>
+          <w:highlight w:val="yellow"/>
           <w:lang w:val="en-US"/>
         </w:rPr>
       </w:pPr>
@@ -5348,6 +5341,7 @@
           <w:rFonts w:ascii="Arial" w:hAnsi="Arial" w:cs="Arial"/>
           <w:b/>
           <w:bCs/>
+          <w:highlight w:val="yellow"/>
           <w:u w:val="single"/>
           <w:lang w:val="en-US"/>
         </w:rPr>
@@ -5356,6 +5350,7 @@
       <w:r>
         <w:rPr>
           <w:rFonts w:ascii="Arial" w:hAnsi="Arial" w:cs="Arial"/>
+          <w:highlight w:val="yellow"/>
           <w:lang w:val="en-US"/>
         </w:rPr>
         <w:t>: Implement the proposed solutions and monitor their effectiveness.</w:t>
@@ -5375,6 +5370,7 @@
           <w:rFonts w:ascii="Arial" w:hAnsi="Arial" w:cs="Arial"/>
           <w:b/>
           <w:bCs/>
+          <w:highlight w:val="yellow"/>
           <w:u w:val="single"/>
           <w:lang w:val="en-US"/>
         </w:rPr>
@@ -5383,6 +5379,7 @@
       <w:r>
         <w:rPr>
           <w:rFonts w:ascii="Arial" w:hAnsi="Arial" w:cs="Arial"/>
+          <w:highlight w:val="yellow"/>
           <w:lang w:val="en-US"/>
         </w:rPr>
         <w:t xml:space="preserve"> Assess the impact of the solutions on reducing delays in diagnosing cancer.</w:t>
@@ -5391,6 +5388,7 @@
         <w:sdtPr>
           <w:rPr>
             <w:rFonts w:ascii="Arial" w:hAnsi="Arial" w:cs="Arial"/>
+            <w:highlight w:val="yellow"/>
             <w:lang w:val="en-US"/>
           </w:rPr>
           <w:id w:val="-302930373"/>
@@ -5400,6 +5398,7 @@
           <w:r>
             <w:rPr>
               <w:rFonts w:ascii="Arial" w:hAnsi="Arial" w:cs="Arial"/>
+              <w:highlight w:val="yellow"/>
               <w:lang w:val="en-US"/>
             </w:rPr>
             <w:fldChar w:fldCharType="begin"/>
@@ -5407,6 +5406,7 @@
           <w:r>
             <w:rPr>
               <w:rFonts w:ascii="Arial" w:hAnsi="Arial" w:cs="Arial"/>
+              <w:highlight w:val="yellow"/>
               <w:lang w:val="en-US"/>
             </w:rPr>
             <w:instrText xml:space="preserve"> CITATION Bro \l 1033 </w:instrText>
@@ -5414,6 +5414,7 @@
           <w:r>
             <w:rPr>
               <w:rFonts w:ascii="Arial" w:hAnsi="Arial" w:cs="Arial"/>
+              <w:highlight w:val="yellow"/>
               <w:lang w:val="en-US"/>
             </w:rPr>
             <w:fldChar w:fldCharType="separate"/>
@@ -5421,6 +5422,7 @@
           <w:r>
             <w:rPr>
               <w:rFonts w:ascii="Arial" w:hAnsi="Arial" w:cs="Arial"/>
+              <w:highlight w:val="yellow"/>
               <w:lang w:val="en-US"/>
             </w:rPr>
             <w:t xml:space="preserve"> (Brown &amp; Johnson, 2022)</w:t>
@@ -5428,6 +5430,7 @@
           <w:r>
             <w:rPr>
               <w:rFonts w:ascii="Arial" w:hAnsi="Arial" w:cs="Arial"/>
+              <w:highlight w:val="yellow"/>
             </w:rPr>
             <w:fldChar w:fldCharType="end"/>
           </w:r>
@@ -5453,7 +5456,7 @@
           <w:rFonts w:ascii="Arial" w:hAnsi="Arial" w:cs="Arial"/>
         </w:rPr>
       </w:pPr>
-      <w:bookmarkStart w:id="15" w:name="_Toc175583580"/>
+      <w:bookmarkStart w:id="14" w:name="_Toc177036672"/>
       <w:r>
         <w:rPr>
           <w:rFonts w:ascii="Arial" w:hAnsi="Arial" w:cs="Arial"/>
@@ -5464,65 +5467,60 @@
         <w:rPr>
           <w:rFonts w:ascii="Arial" w:hAnsi="Arial" w:cs="Arial"/>
         </w:rPr>
-        <w:t>.</w:t>
-      </w:r>
-      <w:r>
-        <w:rPr>
-          <w:rFonts w:ascii="Arial" w:hAnsi="Arial" w:cs="Arial"/>
-        </w:rPr>
-        <w:t>MANAGEMENT STRATEGY</w:t>
+        <w:t>.MANAGEMENT STRATEGY</w:t>
+      </w:r>
+      <w:bookmarkEnd w:id="14"/>
+    </w:p>
+    <w:p>
+      <w:pPr>
+        <w:pStyle w:val="Heading1"/>
+        <w:ind w:left="646" w:right="646"/>
+        <w:jc w:val="both"/>
+        <w:rPr>
+          <w:rFonts w:ascii="Arial" w:hAnsi="Arial" w:cs="Arial"/>
+        </w:rPr>
+      </w:pPr>
+      <w:bookmarkStart w:id="15" w:name="_Toc177036673"/>
+      <w:r>
+        <w:rPr>
+          <w:rFonts w:ascii="Arial" w:hAnsi="Arial" w:cs="Arial"/>
+        </w:rPr>
+        <w:t>5</w:t>
+      </w:r>
+      <w:r>
+        <w:rPr>
+          <w:rFonts w:ascii="Arial" w:hAnsi="Arial" w:cs="Arial"/>
+        </w:rPr>
+        <w:t>.1</w:t>
+      </w:r>
+      <w:r>
+        <w:rPr>
+          <w:rFonts w:ascii="Arial" w:hAnsi="Arial" w:cs="Arial"/>
+        </w:rPr>
+        <w:t>THE AIM (GOAL) OF THE PROJECT</w:t>
       </w:r>
       <w:bookmarkEnd w:id="15"/>
     </w:p>
     <w:p>
       <w:pPr>
-        <w:pStyle w:val="Heading1"/>
         <w:ind w:left="646" w:right="646"/>
         <w:jc w:val="both"/>
         <w:rPr>
           <w:rFonts w:ascii="Arial" w:hAnsi="Arial" w:cs="Arial"/>
         </w:rPr>
       </w:pPr>
-      <w:bookmarkStart w:id="16" w:name="_Toc175583581"/>
-      <w:r>
-        <w:rPr>
-          <w:rFonts w:ascii="Arial" w:hAnsi="Arial" w:cs="Arial"/>
-        </w:rPr>
-        <w:t>5</w:t>
-      </w:r>
-      <w:r>
-        <w:rPr>
-          <w:rFonts w:ascii="Arial" w:hAnsi="Arial" w:cs="Arial"/>
-        </w:rPr>
-        <w:t>.</w:t>
-      </w:r>
-      <w:r>
-        <w:rPr>
-          <w:rFonts w:ascii="Arial" w:hAnsi="Arial" w:cs="Arial"/>
-        </w:rPr>
-        <w:t>1</w:t>
-      </w:r>
-      <w:r>
-        <w:rPr>
-          <w:rFonts w:ascii="Arial" w:hAnsi="Arial" w:cs="Arial"/>
-        </w:rPr>
-        <w:t>THE AIM (GOAL) OF THE PROJECT</w:t>
-      </w:r>
-      <w:bookmarkEnd w:id="16"/>
-    </w:p>
-    <w:p>
-      <w:pPr>
-        <w:ind w:left="646" w:right="646"/>
-        <w:jc w:val="both"/>
-        <w:rPr>
-          <w:rFonts w:ascii="Arial" w:hAnsi="Arial" w:cs="Arial"/>
-        </w:rPr>
-      </w:pPr>
-      <w:r>
-        <w:rPr>
-          <w:rFonts w:ascii="Arial" w:hAnsi="Arial" w:cs="Arial"/>
-        </w:rPr>
-        <w:t xml:space="preserve">In response to the pressing issue of delayed cancer diagnosis and its detrimental impact on patient outcomes, this project aims to implement a Clinical Decision Support System (CDSS). Cancer misdiagnosis, which </w:t>
+      <w:r>
+        <w:rPr>
+          <w:rFonts w:ascii="Arial" w:hAnsi="Arial" w:cs="Arial"/>
+          <w:highlight w:val="yellow"/>
+        </w:rPr>
+        <w:t>In response to the pressing issue of delayed cancer diagnosis</w:t>
+      </w:r>
+      <w:r>
+        <w:rPr>
+          <w:rFonts w:ascii="Arial" w:hAnsi="Arial" w:cs="Arial"/>
+        </w:rPr>
+        <w:t xml:space="preserve"> and its detrimental impact on patient outcomes, this project aims to implement a Clinical Decision Support System (CDSS). Cancer misdiagnosis, which </w:t>
       </w:r>
       <w:r>
         <w:rPr>
@@ -5563,18 +5561,21 @@
         <w:jc w:val="both"/>
         <w:rPr>
           <w:rFonts w:ascii="Arial" w:hAnsi="Arial" w:cs="Arial"/>
+          <w:highlight w:val="yellow"/>
         </w:rPr>
       </w:pPr>
       <w:r>
         <w:rPr>
           <w:rFonts w:ascii="Arial" w:hAnsi="Arial" w:cs="Arial"/>
           <w:b/>
+          <w:highlight w:val="yellow"/>
         </w:rPr>
         <w:t xml:space="preserve">SPECIFIC: </w:t>
       </w:r>
       <w:r>
         <w:rPr>
           <w:rFonts w:ascii="Arial" w:hAnsi="Arial" w:cs="Arial"/>
+          <w:highlight w:val="yellow"/>
         </w:rPr>
         <w:t>The project’s specific objective is to reduce the average time from symptom onset to diagnosis of cancer by 20% within the next 12 months.</w:t>
       </w:r>
@@ -5602,7 +5603,14 @@
         <w:rPr>
           <w:rFonts w:ascii="Arial" w:hAnsi="Arial" w:cs="Arial"/>
         </w:rPr>
-        <w:t xml:space="preserve"> The project’s success will be measured by tracking the average time taken between the onset of symptoms and diagnosis, both before and after the CDSS was implemented. Through data analysis, the 20% reduction target will be monitored monthly.</w:t>
+        <w:t xml:space="preserve"> </w:t>
+      </w:r>
+      <w:r>
+        <w:rPr>
+          <w:rFonts w:ascii="Arial" w:hAnsi="Arial" w:cs="Arial"/>
+          <w:highlight w:val="yellow"/>
+        </w:rPr>
+        <w:t>The project’s success will be measured by tracking the average time taken between the onset of symptoms and diagnosis, both before and after the CDSS was implemented. Through data analysis, the 20% reduction target will be monitored monthly.</w:t>
       </w:r>
     </w:p>
     <w:p>
@@ -5637,7 +5645,20 @@
         <w:rPr>
           <w:rFonts w:ascii="Arial" w:hAnsi="Arial" w:cs="Arial"/>
         </w:rPr>
-        <w:t xml:space="preserve"> The objective can be achieved through the implementation of a CDSS, specifically designed for cancer patients, which will streamline the diagnostic procedure, provide healthcare professionals with evidence-based decision support, and facilitate timely referrals and intervals.</w:t>
+        <w:t xml:space="preserve"> </w:t>
+      </w:r>
+      <w:r>
+        <w:rPr>
+          <w:rFonts w:ascii="Arial" w:hAnsi="Arial" w:cs="Arial"/>
+          <w:highlight w:val="yellow"/>
+        </w:rPr>
+        <w:t>The objective can be achieved through the implementation of a CDSS, specifically designed for cancer patients, which will streamline the diagnostic procedure, provide healthcare professionals with evidence-based decision support, and facilitate timely referrals and intervals</w:t>
+      </w:r>
+      <w:r>
+        <w:rPr>
+          <w:rFonts w:ascii="Arial" w:hAnsi="Arial" w:cs="Arial"/>
+        </w:rPr>
+        <w:t>.</w:t>
       </w:r>
     </w:p>
     <w:p>
@@ -5694,6 +5715,7 @@
         <w:jc w:val="both"/>
         <w:rPr>
           <w:rFonts w:ascii="Arial" w:hAnsi="Arial" w:cs="Arial"/>
+          <w:highlight w:val="yellow"/>
         </w:rPr>
       </w:pPr>
       <w:r>
@@ -5707,7 +5729,14 @@
         <w:rPr>
           <w:rFonts w:ascii="Arial" w:hAnsi="Arial" w:cs="Arial"/>
         </w:rPr>
-        <w:t xml:space="preserve"> The project timeline spans 12 months, beginning in July 2025, beginning in July 2025, providing ample time for the implementation and evaluation of the CDSS. Ongoing evaluations and adjustments will ensure timely achievement of the goal.</w:t>
+        <w:t xml:space="preserve"> </w:t>
+      </w:r>
+      <w:r>
+        <w:rPr>
+          <w:rFonts w:ascii="Arial" w:hAnsi="Arial" w:cs="Arial"/>
+          <w:highlight w:val="yellow"/>
+        </w:rPr>
+        <w:t>The project timeline spans 12 months, beginning in July 2025, beginning in July 2025, providing ample time for the implementation and evaluation of the CDSS. Ongoing evaluations and adjustments will ensure timely achievement of the goal.</w:t>
       </w:r>
     </w:p>
     <w:p>
@@ -5716,17 +5745,14 @@
         <w:ind w:left="646" w:right="646"/>
         <w:jc w:val="both"/>
       </w:pPr>
-      <w:bookmarkStart w:id="17" w:name="_Toc175583582"/>
+      <w:bookmarkStart w:id="16" w:name="_Toc177036674"/>
       <w:r>
         <w:t>5</w:t>
       </w:r>
       <w:r>
-        <w:t xml:space="preserve">.2 </w:t>
-      </w:r>
-      <w:r>
-        <w:t>DECISION-MAKING CRITERIA</w:t>
-      </w:r>
-      <w:bookmarkEnd w:id="17"/>
+        <w:t>.2 DECISION-MAKING CRITERIA</w:t>
+      </w:r>
+      <w:bookmarkEnd w:id="16"/>
     </w:p>
     <w:p>
       <w:pPr>
@@ -6613,7 +6639,7 @@
         <w:ind w:left="646" w:right="646"/>
         <w:jc w:val="both"/>
       </w:pPr>
-      <w:bookmarkStart w:id="18" w:name="_Toc175583583"/>
+      <w:bookmarkStart w:id="17" w:name="_Toc177036675"/>
       <w:r>
         <w:t>5</w:t>
       </w:r>
@@ -6629,7 +6655,7 @@
       <w:r>
         <w:t>POSSIBLE SOLUTIONS AND OPTIONS</w:t>
       </w:r>
-      <w:bookmarkEnd w:id="18"/>
+      <w:bookmarkEnd w:id="17"/>
     </w:p>
     <w:p>
       <w:pPr>
@@ -7084,7 +7110,7 @@
               </w:rPr>
               <w:t xml:space="preserve">Option 1: </w:t>
             </w:r>
-            <w:bookmarkStart w:id="19" w:name="_Hlk174981522"/>
+            <w:bookmarkStart w:id="18" w:name="_Hlk174981522"/>
             <w:r>
               <w:rPr>
                 <w:rFonts w:ascii="Arial" w:eastAsia="Arial Unicode MS" w:hAnsi="Arial" w:cs="Arial"/>
@@ -7096,7 +7122,7 @@
               </w:rPr>
               <w:t>Notify symptom matches</w:t>
             </w:r>
-            <w:bookmarkEnd w:id="19"/>
+            <w:bookmarkEnd w:id="18"/>
           </w:p>
         </w:tc>
         <w:tc>
@@ -12037,23 +12063,16 @@
           <w:lang w:val="en-US"/>
         </w:rPr>
       </w:pPr>
-      <w:bookmarkStart w:id="20" w:name="_Toc175583584"/>
+      <w:bookmarkStart w:id="19" w:name="_Toc177036676"/>
       <w:r>
         <w:rPr>
           <w:rFonts w:ascii="Arial" w:hAnsi="Arial" w:cs="Arial"/>
           <w:lang w:val="en-US"/>
         </w:rPr>
         <w:lastRenderedPageBreak/>
-        <w:t xml:space="preserve">5.4 </w:t>
-      </w:r>
-      <w:r>
-        <w:rPr>
-          <w:rFonts w:ascii="Arial" w:hAnsi="Arial" w:cs="Arial"/>
-          <w:lang w:val="en-US"/>
-        </w:rPr>
-        <w:t>SELECTION OF THE BEST SOLUTION</w:t>
-      </w:r>
-      <w:bookmarkEnd w:id="20"/>
+        <w:t>5.4 SELECTION OF THE BEST SOLUTION</w:t>
+      </w:r>
+      <w:bookmarkEnd w:id="19"/>
     </w:p>
     <w:p>
       <w:pPr>
@@ -12212,24 +12231,162 @@
         <w:jc w:val="both"/>
         <w:rPr>
           <w:rFonts w:ascii="Arial" w:hAnsi="Arial" w:cs="Arial"/>
-          <w:highlight w:val="yellow"/>
-        </w:rPr>
-      </w:pPr>
-      <w:bookmarkStart w:id="21" w:name="_Toc175583585"/>
-      <w:r>
-        <w:rPr>
-          <w:rFonts w:ascii="Arial" w:hAnsi="Arial" w:cs="Arial"/>
-          <w:highlight w:val="yellow"/>
-        </w:rPr>
-        <w:t>IMPLEMENTATION OF THE SOLUTION</w:t>
-      </w:r>
-      <w:bookmarkEnd w:id="21"/>
+        </w:rPr>
+      </w:pPr>
+      <w:bookmarkStart w:id="20" w:name="_Toc177036677"/>
+      <w:r>
+        <w:rPr>
+          <w:rFonts w:ascii="Arial" w:hAnsi="Arial" w:cs="Arial"/>
+        </w:rPr>
+        <w:t>PRE-IMPLEMENTATION OF THE SOLUTION</w:t>
+      </w:r>
+      <w:bookmarkEnd w:id="20"/>
     </w:p>
     <w:p>
       <w:pPr>
-        <w:ind w:left="646"/>
-        <w:rPr>
-          <w:highlight w:val="yellow"/>
+        <w:pStyle w:val="ListParagraph"/>
+        <w:ind w:right="646"/>
+        <w:jc w:val="both"/>
+        <w:rPr>
+          <w:rFonts w:ascii="Arial" w:hAnsi="Arial" w:cs="Arial"/>
+        </w:rPr>
+      </w:pPr>
+      <w:r>
+        <w:rPr>
+          <w:rFonts w:ascii="Arial" w:hAnsi="Arial" w:cs="Arial"/>
+        </w:rPr>
+        <w:t xml:space="preserve">In this pre-implementation section, we outline the purpose and functionality of the app, designed to help patients self-diagnose by </w:t>
+      </w:r>
+      <w:r>
+        <w:rPr>
+          <w:rFonts w:ascii="Arial" w:hAnsi="Arial" w:cs="Arial"/>
+        </w:rPr>
+        <w:t>analysing</w:t>
+      </w:r>
+      <w:r>
+        <w:rPr>
+          <w:rFonts w:ascii="Arial" w:hAnsi="Arial" w:cs="Arial"/>
+        </w:rPr>
+        <w:t xml:space="preserve"> symptoms and providing the highest probability of potential cancer types. Based on the symptoms entered, the app recommends possible solutions or medications, assisting patients concerned about their health risks, particularly those seeking early cancer detection. Key features include symptom input, cancer probability results, treatment recommendations, and the ability to schedule appointments with specialists.</w:t>
+      </w:r>
+    </w:p>
+    <w:p>
+      <w:pPr>
+        <w:pStyle w:val="ListParagraph"/>
+        <w:ind w:right="646"/>
+        <w:jc w:val="both"/>
+        <w:rPr>
+          <w:rFonts w:ascii="Arial" w:hAnsi="Arial" w:cs="Arial"/>
+        </w:rPr>
+      </w:pPr>
+    </w:p>
+    <w:p>
+      <w:pPr>
+        <w:pStyle w:val="ListParagraph"/>
+        <w:ind w:right="646"/>
+        <w:jc w:val="both"/>
+        <w:rPr>
+          <w:rFonts w:ascii="Arial" w:hAnsi="Arial" w:cs="Arial"/>
+        </w:rPr>
+      </w:pPr>
+      <w:r>
+        <w:rPr>
+          <w:rFonts w:ascii="Arial" w:hAnsi="Arial" w:cs="Arial"/>
+        </w:rPr>
+        <w:t xml:space="preserve">The user journey begins with a welcoming screen that offers a brief introduction to the app. After clicking "Next," users are directed to the login screen, where they can log in or create a new account. Upon successful login or signup, they are taken to a phone number verification page. Collecting details like phone number, email, and username is essential for securing accounts, enabling password recovery, and </w:t>
+      </w:r>
+      <w:r>
+        <w:rPr>
+          <w:rFonts w:ascii="Arial" w:hAnsi="Arial" w:cs="Arial"/>
+        </w:rPr>
+        <w:lastRenderedPageBreak/>
+        <w:t>ensuring personalized communication, which builds trust and enhances security.</w:t>
+      </w:r>
+    </w:p>
+    <w:p>
+      <w:pPr>
+        <w:pStyle w:val="ListParagraph"/>
+        <w:ind w:right="646"/>
+        <w:jc w:val="both"/>
+        <w:rPr>
+          <w:rFonts w:ascii="Arial" w:hAnsi="Arial" w:cs="Arial"/>
+        </w:rPr>
+      </w:pPr>
+    </w:p>
+    <w:p>
+      <w:pPr>
+        <w:pStyle w:val="ListParagraph"/>
+        <w:ind w:right="646"/>
+        <w:jc w:val="both"/>
+        <w:rPr>
+          <w:rFonts w:ascii="Arial" w:hAnsi="Arial" w:cs="Arial"/>
+        </w:rPr>
+      </w:pPr>
+      <w:r>
+        <w:rPr>
+          <w:rFonts w:ascii="Arial" w:hAnsi="Arial" w:cs="Arial"/>
+        </w:rPr>
+        <w:t>Once verified, users reach the home page, the central hub for all services. Here, they can select options such as diagnosis, results, treatment recommendations, specialists, and scheduling. The page also features a calendar displaying upcoming appointments, allowing users to effortlessly manage their healthcare activities.</w:t>
+      </w:r>
+    </w:p>
+    <w:p>
+      <w:pPr>
+        <w:pStyle w:val="ListParagraph"/>
+        <w:ind w:right="646"/>
+        <w:jc w:val="both"/>
+        <w:rPr>
+          <w:rFonts w:ascii="Arial" w:hAnsi="Arial" w:cs="Arial"/>
+        </w:rPr>
+      </w:pPr>
+    </w:p>
+    <w:p>
+      <w:pPr>
+        <w:pStyle w:val="ListParagraph"/>
+        <w:ind w:right="646"/>
+        <w:jc w:val="both"/>
+        <w:rPr>
+          <w:rFonts w:ascii="Arial" w:hAnsi="Arial" w:cs="Arial"/>
+        </w:rPr>
+      </w:pPr>
+      <w:r>
+        <w:rPr>
+          <w:rFonts w:ascii="Arial" w:hAnsi="Arial" w:cs="Arial"/>
+        </w:rPr>
+        <w:t>The diagnosis screen enables users to select symptoms and then proceed through detailed questions, including yes/no answers, symptom timelines, and a pain intensity scale. This step-by-step process ensures a thorough collection of information, which is confirmed by the user to support accurate diagnosis.</w:t>
+      </w:r>
+    </w:p>
+    <w:p>
+      <w:pPr>
+        <w:pStyle w:val="ListParagraph"/>
+        <w:ind w:right="646"/>
+        <w:jc w:val="both"/>
+        <w:rPr>
+          <w:rFonts w:ascii="Arial" w:hAnsi="Arial" w:cs="Arial"/>
+        </w:rPr>
+      </w:pPr>
+    </w:p>
+    <w:p>
+      <w:pPr>
+        <w:pStyle w:val="ListParagraph"/>
+        <w:ind w:right="646"/>
+        <w:jc w:val="both"/>
+        <w:rPr>
+          <w:rFonts w:ascii="Arial" w:hAnsi="Arial" w:cs="Arial"/>
+        </w:rPr>
+      </w:pPr>
+      <w:r>
+        <w:rPr>
+          <w:rFonts w:ascii="Arial" w:hAnsi="Arial" w:cs="Arial"/>
+        </w:rPr>
+        <w:t>The result screen displays cancer probabilities through visually appealing graphs showing percentages. A "Recommendation" button leads users to further options, including nearby specialists and detailed, graphically presented testing methods. Users can then navigate to the specialist screen, which provides information on specialist roles, contact details, and availability. Finally, the scheduling screen allows users to book appointments with specialists directly, helping them take actionable steps based on their diagnosis results.</w:t>
+      </w:r>
+    </w:p>
+    <w:p>
+      <w:pPr>
+        <w:ind w:right="646"/>
+        <w:jc w:val="both"/>
+        <w:rPr>
+          <w:rFonts w:ascii="Arial" w:hAnsi="Arial" w:cs="Arial"/>
         </w:rPr>
       </w:pPr>
     </w:p>
@@ -12247,7 +12404,39 @@
           <w:highlight w:val="yellow"/>
         </w:rPr>
       </w:pPr>
-      <w:bookmarkStart w:id="22" w:name="_Toc175583586"/>
+      <w:bookmarkStart w:id="21" w:name="_Toc177036678"/>
+      <w:r>
+        <w:rPr>
+          <w:rFonts w:ascii="Arial" w:hAnsi="Arial" w:cs="Arial"/>
+          <w:highlight w:val="yellow"/>
+        </w:rPr>
+        <w:t>IMPLEMENTATION OF THE SOLUTION</w:t>
+      </w:r>
+      <w:bookmarkEnd w:id="21"/>
+    </w:p>
+    <w:p>
+      <w:pPr>
+        <w:ind w:left="646"/>
+        <w:rPr>
+          <w:highlight w:val="yellow"/>
+        </w:rPr>
+      </w:pPr>
+    </w:p>
+    <w:p>
+      <w:pPr>
+        <w:pStyle w:val="Heading1"/>
+        <w:numPr>
+          <w:ilvl w:val="1"/>
+          <w:numId w:val="1"/>
+        </w:numPr>
+        <w:ind w:right="646"/>
+        <w:jc w:val="both"/>
+        <w:rPr>
+          <w:rFonts w:ascii="Arial" w:hAnsi="Arial" w:cs="Arial"/>
+          <w:highlight w:val="yellow"/>
+        </w:rPr>
+      </w:pPr>
+      <w:bookmarkStart w:id="22" w:name="_Toc177036679"/>
       <w:r>
         <w:rPr>
           <w:rFonts w:ascii="Arial" w:hAnsi="Arial" w:cs="Arial"/>
@@ -12294,7 +12483,7 @@
           <w:lang w:val="en-US"/>
         </w:rPr>
       </w:pPr>
-      <w:bookmarkStart w:id="23" w:name="_Toc175583587"/>
+      <w:bookmarkStart w:id="23" w:name="_Toc177036680"/>
       <w:r>
         <w:rPr>
           <w:rFonts w:ascii="Arial" w:hAnsi="Arial" w:cs="Arial"/>
@@ -12323,7 +12512,7 @@
           <w:lang w:val="en-US"/>
         </w:rPr>
       </w:pPr>
-      <w:bookmarkStart w:id="24" w:name="_Toc175583588"/>
+      <w:bookmarkStart w:id="24" w:name="_Toc177036681"/>
       <w:r>
         <w:rPr>
           <w:rFonts w:ascii="Arial" w:hAnsi="Arial" w:cs="Arial"/>
@@ -12331,23 +12520,7 @@
           <w:lang w:val="en-US"/>
         </w:rPr>
         <w:lastRenderedPageBreak/>
-        <w:t>7</w:t>
-      </w:r>
-      <w:r>
-        <w:rPr>
-          <w:rFonts w:ascii="Arial" w:hAnsi="Arial" w:cs="Arial"/>
-          <w:highlight w:val="yellow"/>
-          <w:lang w:val="en-US"/>
-        </w:rPr>
-        <w:t>.</w:t>
-      </w:r>
-      <w:r>
-        <w:rPr>
-          <w:rFonts w:ascii="Arial" w:hAnsi="Arial" w:cs="Arial"/>
-          <w:highlight w:val="yellow"/>
-          <w:lang w:val="en-US"/>
-        </w:rPr>
-        <w:t>CONCLUSION</w:t>
+        <w:t>7.CONCLUSION</w:t>
       </w:r>
       <w:bookmarkEnd w:id="24"/>
     </w:p>
@@ -12364,7 +12537,7 @@
         <w:br w:type="page"/>
       </w:r>
     </w:p>
-    <w:bookmarkStart w:id="25" w:name="_Toc175583589" w:displacedByCustomXml="next"/>
+    <w:bookmarkStart w:id="25" w:name="_Toc177036682" w:displacedByCustomXml="next"/>
     <w:sdt>
       <w:sdtPr>
         <w:rPr>

</xml_diff>